<commit_message>
finished image upload and add user id to image!
</commit_message>
<xml_diff>
--- a/HandBooru 로드맵.docx
+++ b/HandBooru 로드맵.docx
@@ -1,6 +1,6 @@
 
 <file path=word/document.xml><?xml version="1.0" encoding="utf-8"?>
-<w:document xmlns:wpc="http://schemas.microsoft.com/office/word/2010/wordprocessingCanvas" xmlns:cx="http://schemas.microsoft.com/office/drawing/2014/chartex" xmlns:cx1="http://schemas.microsoft.com/office/drawing/2015/9/8/chartex" xmlns:cx2="http://schemas.microsoft.com/office/drawing/2015/10/21/chartex" xmlns:cx3="http://schemas.microsoft.com/office/drawing/2016/5/9/chartex" xmlns:cx4="http://schemas.microsoft.com/office/drawing/2016/5/10/chartex" xmlns:cx5="http://schemas.microsoft.com/office/drawing/2016/5/11/chartex" xmlns:cx6="http://schemas.microsoft.com/office/drawing/2016/5/12/chartex" xmlns:cx7="http://schemas.microsoft.com/office/drawing/2016/5/13/chartex" xmlns:cx8="http://schemas.microsoft.com/office/drawing/2016/5/14/chartex" xmlns:mc="http://schemas.openxmlformats.org/markup-compatibility/2006" xmlns:aink="http://schemas.microsoft.com/office/drawing/2016/ink" xmlns:am3d="http://schemas.microsoft.com/office/drawing/2017/model3d" xmlns:o="urn:schemas-microsoft-com:office:office" xmlns:oel="http://schemas.microsoft.com/office/2019/extlst" xmlns:r="http://schemas.openxmlformats.org/officeDocument/2006/relationships" xmlns:m="http://schemas.openxmlformats.org/officeDocument/2006/math" xmlns:v="urn:schemas-microsoft-com:vml" xmlns:wp14="http://schemas.microsoft.com/office/word/2010/wordprocessingDrawing" xmlns:wp="http://schemas.openxmlformats.org/drawingml/2006/wordprocessingDrawing" xmlns:w10="urn:schemas-microsoft-com:office:word" xmlns:w="http://schemas.openxmlformats.org/wordprocessingml/2006/main" xmlns:w14="http://schemas.microsoft.com/office/word/2010/wordml" xmlns:w15="http://schemas.microsoft.com/office/word/2012/wordml" xmlns:w16cex="http://schemas.microsoft.com/office/word/2018/wordml/cex" xmlns:w16cid="http://schemas.microsoft.com/office/word/2016/wordml/cid" xmlns:w16="http://schemas.microsoft.com/office/word/2018/wordml" xmlns:w16sdtdh="http://schemas.microsoft.com/office/word/2020/wordml/sdtdatahash" xmlns:w16se="http://schemas.microsoft.com/office/word/2015/wordml/symex" xmlns:wpg="http://schemas.microsoft.com/office/word/2010/wordprocessingGroup" xmlns:wpi="http://schemas.microsoft.com/office/word/2010/wordprocessingInk" xmlns:wne="http://schemas.microsoft.com/office/word/2006/wordml" xmlns:wps="http://schemas.microsoft.com/office/word/2010/wordprocessingShape" mc:Ignorable="w14 w15 w16se w16cid w16 w16cex w16sdtdh wp14">
+<w:document xmlns:wpc="http://schemas.microsoft.com/office/word/2010/wordprocessingCanvas" xmlns:cx="http://schemas.microsoft.com/office/drawing/2014/chartex" xmlns:cx1="http://schemas.microsoft.com/office/drawing/2015/9/8/chartex" xmlns:cx2="http://schemas.microsoft.com/office/drawing/2015/10/21/chartex" xmlns:cx3="http://schemas.microsoft.com/office/drawing/2016/5/9/chartex" xmlns:cx4="http://schemas.microsoft.com/office/drawing/2016/5/10/chartex" xmlns:cx5="http://schemas.microsoft.com/office/drawing/2016/5/11/chartex" xmlns:cx6="http://schemas.microsoft.com/office/drawing/2016/5/12/chartex" xmlns:cx7="http://schemas.microsoft.com/office/drawing/2016/5/13/chartex" xmlns:cx8="http://schemas.microsoft.com/office/drawing/2016/5/14/chartex" xmlns:mc="http://schemas.openxmlformats.org/markup-compatibility/2006" xmlns:aink="http://schemas.microsoft.com/office/drawing/2016/ink" xmlns:am3d="http://schemas.microsoft.com/office/drawing/2017/model3d" xmlns:o="urn:schemas-microsoft-com:office:office" xmlns:oel="http://schemas.microsoft.com/office/2019/extlst" xmlns:r="http://schemas.openxmlformats.org/officeDocument/2006/relationships" xmlns:m="http://schemas.openxmlformats.org/officeDocument/2006/math" xmlns:v="urn:schemas-microsoft-com:vml" xmlns:wp14="http://schemas.microsoft.com/office/word/2010/wordprocessingDrawing" xmlns:wp="http://schemas.openxmlformats.org/drawingml/2006/wordprocessingDrawing" xmlns:w10="urn:schemas-microsoft-com:office:word" xmlns:w="http://schemas.openxmlformats.org/wordprocessingml/2006/main" xmlns:w14="http://schemas.microsoft.com/office/word/2010/wordml" xmlns:w15="http://schemas.microsoft.com/office/word/2012/wordml" xmlns:w16cex="http://schemas.microsoft.com/office/word/2018/wordml/cex" xmlns:w16cid="http://schemas.microsoft.com/office/word/2016/wordml/cid" xmlns:w16="http://schemas.microsoft.com/office/word/2018/wordml" xmlns:w16du="http://schemas.microsoft.com/office/word/2023/wordml/word16du" xmlns:w16sdtdh="http://schemas.microsoft.com/office/word/2020/wordml/sdtdatahash" xmlns:w16se="http://schemas.microsoft.com/office/word/2015/wordml/symex" xmlns:wpg="http://schemas.microsoft.com/office/word/2010/wordprocessingGroup" xmlns:wpi="http://schemas.microsoft.com/office/word/2010/wordprocessingInk" xmlns:wne="http://schemas.microsoft.com/office/word/2006/wordml" xmlns:wps="http://schemas.microsoft.com/office/word/2010/wordprocessingShape" mc:Ignorable="w14 w15 w16se w16cid w16 w16cex w16sdtdh wp14">
   <w:body>
     <w:p>
       <w:pPr>
@@ -43,7 +43,6 @@
       </w:r>
     </w:p>
     <w:p>
-      <w:proofErr w:type="gramStart"/>
       <w:r>
         <w:rPr>
           <w:rFonts w:hint="eastAsia"/>
@@ -51,11 +50,7 @@
         <w:t xml:space="preserve">설명 </w:t>
       </w:r>
       <w:r>
-        <w:t>:</w:t>
-      </w:r>
-      <w:proofErr w:type="gramEnd"/>
-      <w:r>
-        <w:t xml:space="preserve"> Stable Diffusion </w:t>
+        <w:t xml:space="preserve">: Stable Diffusion </w:t>
       </w:r>
       <w:r>
         <w:rPr>
@@ -226,21 +221,7 @@
         <w:rPr>
           <w:rFonts w:hint="eastAsia"/>
         </w:rPr>
-        <w:t xml:space="preserve">손 데이터 베이스를 기업에게 판매할 </w:t>
-      </w:r>
-      <w:proofErr w:type="gramStart"/>
-      <w:r>
-        <w:rPr>
-          <w:rFonts w:hint="eastAsia"/>
-        </w:rPr>
-        <w:t>수 만</w:t>
-      </w:r>
-      <w:proofErr w:type="gramEnd"/>
-      <w:r>
-        <w:rPr>
-          <w:rFonts w:hint="eastAsia"/>
-        </w:rPr>
-        <w:t xml:space="preserve"> 있다면 기업이 토큰을 구매하는 방식을 통해,</w:t>
+        <w:t>손 데이터 베이스를 기업에게 판매할 수 만 있다면 기업이 토큰을 구매하는 방식을 통해,</w:t>
       </w:r>
       <w:r>
         <w:t xml:space="preserve"> </w:t>
@@ -264,7 +245,6 @@
     <w:p>
       <w:pPr>
         <w:rPr>
-          <w:rFonts w:hint="eastAsia"/>
           <w:b/>
           <w:bCs/>
         </w:rPr>
@@ -276,65 +256,342 @@
           <w:bCs/>
           <w:highlight w:val="yellow"/>
         </w:rPr>
-        <w:t xml:space="preserve">이미지를 서버에 </w:t>
-      </w:r>
-      <w:proofErr w:type="gramStart"/>
-      <w:r>
-        <w:rPr>
-          <w:rFonts w:hint="eastAsia"/>
+        <w:t xml:space="preserve">이미지를 서버에 업로드 </w:t>
+      </w:r>
+      <w:r>
+        <w:rPr>
           <w:b/>
           <w:bCs/>
           <w:highlight w:val="yellow"/>
         </w:rPr>
-        <w:t xml:space="preserve">업로드 </w:t>
-      </w:r>
-      <w:r>
-        <w:rPr>
+        <w:t xml:space="preserve">/ </w:t>
+      </w:r>
+      <w:r>
+        <w:rPr>
+          <w:rFonts w:hint="eastAsia"/>
           <w:b/>
           <w:bCs/>
           <w:highlight w:val="yellow"/>
         </w:rPr>
-        <w:t>/</w:t>
-      </w:r>
-      <w:proofErr w:type="gramEnd"/>
-      <w:r>
-        <w:rPr>
-          <w:b/>
-          <w:bCs/>
-          <w:highlight w:val="yellow"/>
-        </w:rPr>
+        <w:t>업로드한 이미지 미리보기</w:t>
+      </w:r>
+    </w:p>
+    <w:p/>
+    <w:p/>
+    <w:p>
+      <w:r>
+        <w:rPr>
+          <w:rFonts w:hint="eastAsia"/>
+        </w:rPr>
+        <w:t>필요한 기능</w:t>
+      </w:r>
+    </w:p>
+    <w:p>
+      <w:pPr>
+        <w:pStyle w:val="a3"/>
+        <w:numPr>
+          <w:ilvl w:val="0"/>
+          <w:numId w:val="2"/>
+        </w:numPr>
+        <w:ind w:leftChars="0"/>
+        <w:rPr>
+          <w:strike/>
+        </w:rPr>
+      </w:pPr>
+      <w:r>
+        <w:rPr>
+          <w:rFonts w:hint="eastAsia"/>
+          <w:strike/>
+        </w:rPr>
+        <w:t>로그인 로그아웃 기능</w:t>
+      </w:r>
+    </w:p>
+    <w:p>
+      <w:pPr>
+        <w:pStyle w:val="a3"/>
+        <w:numPr>
+          <w:ilvl w:val="0"/>
+          <w:numId w:val="2"/>
+        </w:numPr>
+        <w:ind w:leftChars="0"/>
+      </w:pPr>
+      <w:r>
+        <w:rPr>
+          <w:rFonts w:hint="eastAsia"/>
+        </w:rPr>
+        <w:t xml:space="preserve">이미지 </w:t>
+      </w:r>
+      <w:r>
+        <w:t>(</w:t>
+      </w:r>
+      <w:r>
+        <w:rPr>
+          <w:rFonts w:hint="eastAsia"/>
+        </w:rPr>
+        <w:t>제품) 업로드</w:t>
+      </w:r>
+      <w:r>
+        <w:t>(</w:t>
+      </w:r>
+      <w:r>
+        <w:rPr>
+          <w:rFonts w:hint="eastAsia"/>
+        </w:rPr>
+        <w:t>판매)</w:t>
+      </w:r>
+      <w:r>
+        <w:rPr>
+          <w:rFonts w:hint="eastAsia"/>
+        </w:rPr>
+        <w:t xml:space="preserve"> 기능</w:t>
+      </w:r>
+    </w:p>
+    <w:p>
+      <w:pPr>
+        <w:pStyle w:val="a3"/>
+        <w:numPr>
+          <w:ilvl w:val="1"/>
+          <w:numId w:val="2"/>
+        </w:numPr>
+        <w:ind w:leftChars="0"/>
+        <w:rPr>
+          <w:strike/>
+        </w:rPr>
+      </w:pPr>
+      <w:r>
+        <w:rPr>
+          <w:rFonts w:hint="eastAsia"/>
+          <w:strike/>
+        </w:rPr>
+        <w:t>로그인 한 이후 이미지 업로드가 가능하게 한다</w:t>
+      </w:r>
+    </w:p>
+    <w:p>
+      <w:pPr>
+        <w:pStyle w:val="a3"/>
+        <w:numPr>
+          <w:ilvl w:val="1"/>
+          <w:numId w:val="2"/>
+        </w:numPr>
+        <w:ind w:leftChars="0"/>
+      </w:pPr>
+      <w:r>
+        <w:rPr>
+          <w:rFonts w:hint="eastAsia"/>
+          <w:strike/>
+        </w:rPr>
+        <w:t>이미지 업로드 기능 추가,</w:t>
+      </w:r>
+      <w:r>
         <w:t xml:space="preserve"> </w:t>
       </w:r>
       <w:r>
         <w:rPr>
           <w:rFonts w:hint="eastAsia"/>
-          <w:b/>
-          <w:bCs/>
-          <w:highlight w:val="yellow"/>
-        </w:rPr>
-        <w:t>업로드한 이미지 미리보기</w:t>
-      </w:r>
-    </w:p>
-    <w:p>
-      <w:pPr>
-        <w:rPr>
-          <w:rFonts w:hint="eastAsia"/>
-        </w:rPr>
-      </w:pPr>
-    </w:p>
-    <w:p>
-      <w:pPr>
-        <w:rPr>
-          <w:rFonts w:hint="eastAsia"/>
-        </w:rPr>
-      </w:pPr>
-    </w:p>
-    <w:p>
-      <w:r>
-        <w:rPr>
-          <w:rFonts w:hint="eastAsia"/>
-        </w:rPr>
-        <w:t>필요한 기능</w:t>
+        </w:rPr>
+        <w:t>이미지 미리보기를 가능하게 해야 한다.</w:t>
+      </w:r>
+    </w:p>
+    <w:p>
+      <w:pPr>
+        <w:pStyle w:val="a3"/>
+        <w:numPr>
+          <w:ilvl w:val="1"/>
+          <w:numId w:val="2"/>
+        </w:numPr>
+        <w:ind w:leftChars="0"/>
+        <w:rPr>
+          <w:strike/>
+        </w:rPr>
+      </w:pPr>
+      <w:r>
+        <w:rPr>
+          <w:rFonts w:hint="eastAsia"/>
+          <w:strike/>
+        </w:rPr>
+        <w:t xml:space="preserve">이미지는 </w:t>
+      </w:r>
+      <w:r>
+        <w:rPr>
+          <w:strike/>
+        </w:rPr>
+        <w:t>DB</w:t>
+      </w:r>
+      <w:r>
+        <w:rPr>
+          <w:rFonts w:hint="eastAsia"/>
+          <w:strike/>
+        </w:rPr>
+        <w:t>에 저장</w:t>
+      </w:r>
+    </w:p>
+    <w:p>
+      <w:pPr>
+        <w:pStyle w:val="a3"/>
+        <w:numPr>
+          <w:ilvl w:val="1"/>
+          <w:numId w:val="2"/>
+        </w:numPr>
+        <w:ind w:leftChars="0"/>
+      </w:pPr>
+      <w:r>
+        <w:rPr>
+          <w:rFonts w:hint="eastAsia"/>
+        </w:rPr>
+        <w:t>이미지 업로더가 누구인지 확인해야한다.</w:t>
+      </w:r>
+    </w:p>
+    <w:p>
+      <w:pPr>
+        <w:pStyle w:val="a3"/>
+        <w:numPr>
+          <w:ilvl w:val="1"/>
+          <w:numId w:val="2"/>
+        </w:numPr>
+        <w:ind w:leftChars="0"/>
+      </w:pPr>
+      <w:r>
+        <w:rPr>
+          <w:rFonts w:hint="eastAsia"/>
+        </w:rPr>
+        <w:t xml:space="preserve">이미지에 </w:t>
+      </w:r>
+      <w:r>
+        <w:t>EXIF</w:t>
+      </w:r>
+      <w:r>
+        <w:rPr>
+          <w:rFonts w:hint="eastAsia"/>
+        </w:rPr>
+        <w:t>데이터가 존재하는지 확인해야 한다</w:t>
+      </w:r>
+      <w:r>
+        <w:t>.</w:t>
+      </w:r>
+    </w:p>
+    <w:p>
+      <w:pPr>
+        <w:pStyle w:val="a3"/>
+        <w:numPr>
+          <w:ilvl w:val="1"/>
+          <w:numId w:val="2"/>
+        </w:numPr>
+        <w:ind w:leftChars="0"/>
+      </w:pPr>
+      <w:r>
+        <w:rPr>
+          <w:rFonts w:hint="eastAsia"/>
+        </w:rPr>
+        <w:t>이미지를 업로드 할 때,</w:t>
+      </w:r>
+      <w:r>
+        <w:t xml:space="preserve"> </w:t>
+      </w:r>
+      <w:r>
+        <w:rPr>
+          <w:rFonts w:hint="eastAsia"/>
+        </w:rPr>
+        <w:t>추가적인 설명을 입력할 수 있게 해야 한다.</w:t>
+      </w:r>
+    </w:p>
+    <w:p>
+      <w:pPr>
+        <w:pStyle w:val="a3"/>
+        <w:numPr>
+          <w:ilvl w:val="1"/>
+          <w:numId w:val="2"/>
+        </w:numPr>
+        <w:ind w:leftChars="0"/>
+      </w:pPr>
+      <w:r>
+        <w:rPr>
+          <w:rFonts w:hint="eastAsia"/>
+        </w:rPr>
+        <w:t>E</w:t>
+      </w:r>
+      <w:r>
+        <w:t>XIF</w:t>
+      </w:r>
+      <w:r>
+        <w:rPr>
+          <w:rFonts w:hint="eastAsia"/>
+        </w:rPr>
+        <w:t>데이터가 존재한다면,</w:t>
+      </w:r>
+      <w:r>
+        <w:t xml:space="preserve"> </w:t>
+      </w:r>
+      <w:r>
+        <w:rPr>
+          <w:rFonts w:hint="eastAsia"/>
+        </w:rPr>
+        <w:t xml:space="preserve">각각 </w:t>
+      </w:r>
+      <w:r>
+        <w:rPr>
+          <w:rFonts w:hint="eastAsia"/>
+        </w:rPr>
+        <w:t>추출해서 J</w:t>
+      </w:r>
+      <w:r>
+        <w:t>SON</w:t>
+      </w:r>
+      <w:r>
+        <w:rPr>
+          <w:rFonts w:hint="eastAsia"/>
+        </w:rPr>
+        <w:t xml:space="preserve">의 형태로 </w:t>
+      </w:r>
+      <w:r>
+        <w:t>DB</w:t>
+      </w:r>
+      <w:r>
+        <w:rPr>
+          <w:rFonts w:hint="eastAsia"/>
+        </w:rPr>
+        <w:t>에 저장한다.</w:t>
+      </w:r>
+    </w:p>
+    <w:p>
+      <w:pPr>
+        <w:pStyle w:val="a3"/>
+        <w:numPr>
+          <w:ilvl w:val="1"/>
+          <w:numId w:val="2"/>
+        </w:numPr>
+        <w:ind w:leftChars="0"/>
+      </w:pPr>
+      <w:r>
+        <w:rPr>
+          <w:rFonts w:hint="eastAsia"/>
+        </w:rPr>
+        <w:t xml:space="preserve">미리보기 이미지에는 </w:t>
+      </w:r>
+      <w:r>
+        <w:t>EXIF</w:t>
+      </w:r>
+      <w:r>
+        <w:rPr>
+          <w:rFonts w:hint="eastAsia"/>
+        </w:rPr>
+        <w:t>데이터가 들어가면 안된다.</w:t>
+      </w:r>
+    </w:p>
+    <w:p>
+      <w:pPr>
+        <w:pStyle w:val="a3"/>
+        <w:numPr>
+          <w:ilvl w:val="1"/>
+          <w:numId w:val="2"/>
+        </w:numPr>
+        <w:ind w:leftChars="0"/>
+      </w:pPr>
+      <w:r>
+        <w:rPr>
+          <w:rFonts w:hint="eastAsia"/>
+        </w:rPr>
+        <w:lastRenderedPageBreak/>
+        <w:t>프롬프트를 판매하는 가격을 책정한다.</w:t>
       </w:r>
     </w:p>
     <w:p>
@@ -345,16 +602,183 @@
           <w:numId w:val="2"/>
         </w:numPr>
         <w:ind w:leftChars="0"/>
-        <w:rPr>
-          <w:strike/>
-        </w:rPr>
-      </w:pPr>
-      <w:r>
-        <w:rPr>
-          <w:rFonts w:hint="eastAsia"/>
-          <w:strike/>
-        </w:rPr>
-        <w:t>로그인 로그아웃 기능</w:t>
+      </w:pPr>
+      <w:r>
+        <w:rPr>
+          <w:rFonts w:hint="eastAsia"/>
+        </w:rPr>
+        <w:t xml:space="preserve">이미지 </w:t>
+      </w:r>
+      <w:r>
+        <w:t>(</w:t>
+      </w:r>
+      <w:r>
+        <w:rPr>
+          <w:rFonts w:hint="eastAsia"/>
+        </w:rPr>
+        <w:t>제품) 다운로드</w:t>
+      </w:r>
+      <w:r>
+        <w:rPr>
+          <w:rFonts w:hint="eastAsia"/>
+        </w:rPr>
+        <w:t xml:space="preserve"> </w:t>
+      </w:r>
+      <w:r>
+        <w:t>(</w:t>
+      </w:r>
+      <w:r>
+        <w:rPr>
+          <w:rFonts w:hint="eastAsia"/>
+        </w:rPr>
+        <w:t>구매)</w:t>
+      </w:r>
+      <w:r>
+        <w:t xml:space="preserve"> </w:t>
+      </w:r>
+      <w:r>
+        <w:rPr>
+          <w:rFonts w:hint="eastAsia"/>
+        </w:rPr>
+        <w:t>기능</w:t>
+      </w:r>
+    </w:p>
+    <w:p>
+      <w:pPr>
+        <w:pStyle w:val="a3"/>
+        <w:numPr>
+          <w:ilvl w:val="1"/>
+          <w:numId w:val="2"/>
+        </w:numPr>
+        <w:ind w:leftChars="0"/>
+      </w:pPr>
+      <w:r>
+        <w:rPr>
+          <w:rFonts w:hint="eastAsia"/>
+        </w:rPr>
+        <w:t>이미지 저장,</w:t>
+      </w:r>
+      <w:r>
+        <w:t xml:space="preserve"> </w:t>
+      </w:r>
+      <w:r>
+        <w:rPr>
+          <w:rFonts w:hint="eastAsia"/>
+        </w:rPr>
+        <w:t>좋아요,</w:t>
+      </w:r>
+      <w:r>
+        <w:t xml:space="preserve"> </w:t>
+      </w:r>
+      <w:r>
+        <w:rPr>
+          <w:rFonts w:hint="eastAsia"/>
+        </w:rPr>
+        <w:t>장바구니,</w:t>
+      </w:r>
+      <w:r>
+        <w:t xml:space="preserve"> </w:t>
+      </w:r>
+      <w:r>
+        <w:rPr>
+          <w:rFonts w:hint="eastAsia"/>
+        </w:rPr>
+        <w:t>구매</w:t>
+      </w:r>
+      <w:r>
+        <w:t xml:space="preserve"> </w:t>
+      </w:r>
+      <w:r>
+        <w:rPr>
+          <w:rFonts w:hint="eastAsia"/>
+        </w:rPr>
+        <w:t>가능</w:t>
+      </w:r>
+    </w:p>
+    <w:p>
+      <w:pPr>
+        <w:pStyle w:val="a3"/>
+        <w:numPr>
+          <w:ilvl w:val="1"/>
+          <w:numId w:val="2"/>
+        </w:numPr>
+        <w:ind w:leftChars="0"/>
+      </w:pPr>
+      <w:r>
+        <w:rPr>
+          <w:rFonts w:hint="eastAsia"/>
+        </w:rPr>
+        <w:t>좋아요 누를 경우</w:t>
+      </w:r>
+      <w:r>
+        <w:t xml:space="preserve"> </w:t>
+      </w:r>
+      <w:r>
+        <w:rPr>
+          <w:rFonts w:hint="eastAsia"/>
+        </w:rPr>
+        <w:t>알고리즘이 비슷한</w:t>
+      </w:r>
+      <w:r>
+        <w:rPr>
+          <w:rFonts w:hint="eastAsia"/>
+        </w:rPr>
+        <w:t xml:space="preserve"> </w:t>
+      </w:r>
+      <w:r>
+        <w:rPr>
+          <w:rFonts w:hint="eastAsia"/>
+        </w:rPr>
+        <w:t>거</w:t>
+      </w:r>
+      <w:r>
+        <w:rPr>
+          <w:rFonts w:hint="eastAsia"/>
+        </w:rPr>
+        <w:t>를</w:t>
+      </w:r>
+      <w:r>
+        <w:rPr>
+          <w:rFonts w:hint="eastAsia"/>
+        </w:rPr>
+        <w:t xml:space="preserve"> 추천해주는 기능 </w:t>
+      </w:r>
+      <w:r>
+        <w:t>(Advanced)</w:t>
+      </w:r>
+    </w:p>
+    <w:p>
+      <w:pPr>
+        <w:pStyle w:val="a3"/>
+        <w:numPr>
+          <w:ilvl w:val="1"/>
+          <w:numId w:val="2"/>
+        </w:numPr>
+        <w:ind w:leftChars="0"/>
+      </w:pPr>
+      <w:r>
+        <w:rPr>
+          <w:rFonts w:hint="eastAsia"/>
+        </w:rPr>
+        <w:t xml:space="preserve">토큰 충전 </w:t>
+      </w:r>
+      <w:r>
+        <w:t xml:space="preserve">/ </w:t>
+      </w:r>
+      <w:r>
+        <w:rPr>
+          <w:rFonts w:hint="eastAsia"/>
+        </w:rPr>
+        <w:t xml:space="preserve">결제 </w:t>
+      </w:r>
+      <w:r>
+        <w:t xml:space="preserve">/ </w:t>
+      </w:r>
+      <w:r>
+        <w:rPr>
+          <w:rFonts w:hint="eastAsia"/>
+        </w:rPr>
+        <w:t>결제가 완료되면 프롬프트를 볼 수 있는 기능</w:t>
       </w:r>
     </w:p>
     <w:p>
@@ -370,7 +794,113 @@
         <w:rPr>
           <w:rFonts w:hint="eastAsia"/>
         </w:rPr>
-        <w:t xml:space="preserve">이미지 </w:t>
+        <w:t>이미지 뷰어 기능</w:t>
+      </w:r>
+    </w:p>
+    <w:p>
+      <w:pPr>
+        <w:pStyle w:val="a3"/>
+        <w:numPr>
+          <w:ilvl w:val="1"/>
+          <w:numId w:val="2"/>
+        </w:numPr>
+        <w:ind w:leftChars="0"/>
+      </w:pPr>
+      <w:r>
+        <w:rPr>
+          <w:rFonts w:hint="eastAsia"/>
+        </w:rPr>
+        <w:t>좋아요 많이 받은 그림을 메인에 띄워주는 기능</w:t>
+      </w:r>
+    </w:p>
+    <w:p>
+      <w:pPr>
+        <w:pStyle w:val="a3"/>
+        <w:numPr>
+          <w:ilvl w:val="1"/>
+          <w:numId w:val="2"/>
+        </w:numPr>
+        <w:ind w:leftChars="0"/>
+      </w:pPr>
+      <w:r>
+        <w:rPr>
+          <w:rFonts w:hint="eastAsia"/>
+        </w:rPr>
+        <w:t xml:space="preserve">좋아요순 </w:t>
+      </w:r>
+      <w:r>
+        <w:t xml:space="preserve">/ </w:t>
+      </w:r>
+      <w:r>
+        <w:rPr>
+          <w:rFonts w:hint="eastAsia"/>
+        </w:rPr>
+        <w:t xml:space="preserve">구매순 </w:t>
+      </w:r>
+      <w:r>
+        <w:t xml:space="preserve">/ </w:t>
+      </w:r>
+      <w:r>
+        <w:rPr>
+          <w:rFonts w:hint="eastAsia"/>
+        </w:rPr>
+        <w:t>등록순으로 그림 정렬하는 기능</w:t>
+      </w:r>
+    </w:p>
+    <w:p>
+      <w:pPr>
+        <w:pStyle w:val="a3"/>
+        <w:numPr>
+          <w:ilvl w:val="1"/>
+          <w:numId w:val="2"/>
+        </w:numPr>
+        <w:ind w:leftChars="0"/>
+      </w:pPr>
+      <w:r>
+        <w:rPr>
+          <w:rFonts w:hint="eastAsia"/>
+        </w:rPr>
+        <w:t xml:space="preserve">프롬프트 </w:t>
+      </w:r>
+      <w:r>
+        <w:t xml:space="preserve">/ </w:t>
+      </w:r>
+      <w:r>
+        <w:rPr>
+          <w:rFonts w:hint="eastAsia"/>
+        </w:rPr>
+        <w:t xml:space="preserve">모델 </w:t>
+      </w:r>
+      <w:r>
+        <w:t xml:space="preserve">/ </w:t>
+      </w:r>
+      <w:r>
+        <w:rPr>
+          <w:rFonts w:hint="eastAsia"/>
+        </w:rPr>
+        <w:t xml:space="preserve">로라 </w:t>
+      </w:r>
+      <w:r>
+        <w:rPr>
+          <w:rFonts w:hint="eastAsia"/>
+        </w:rPr>
+        <w:t>등을 이용해 그림을 검색할 수 있는 기능</w:t>
+      </w:r>
+    </w:p>
+    <w:p>
+      <w:pPr>
+        <w:pStyle w:val="a3"/>
+        <w:numPr>
+          <w:ilvl w:val="1"/>
+          <w:numId w:val="2"/>
+        </w:numPr>
+        <w:ind w:leftChars="0"/>
+      </w:pPr>
+      <w:r>
+        <w:rPr>
+          <w:rFonts w:hint="eastAsia"/>
+        </w:rPr>
+        <w:t xml:space="preserve">스크롤하면 그림이 무한정 딸려 내려오는 기능 </w:t>
       </w:r>
       <w:r>
         <w:t>(</w:t>
@@ -379,22 +909,41 @@
         <w:rPr>
           <w:rFonts w:hint="eastAsia"/>
         </w:rPr>
-        <w:t>제품) 업로드</w:t>
-      </w:r>
-      <w:r>
-        <w:t>(</w:t>
-      </w:r>
-      <w:r>
-        <w:rPr>
-          <w:rFonts w:hint="eastAsia"/>
-        </w:rPr>
-        <w:t>판매)</w:t>
-      </w:r>
-      <w:r>
-        <w:rPr>
-          <w:rFonts w:hint="eastAsia"/>
-        </w:rPr>
-        <w:t xml:space="preserve"> 기능</w:t>
+        <w:t>인스타그램 방식</w:t>
+      </w:r>
+      <w:r>
+        <w:rPr>
+          <w:rFonts w:hint="eastAsia"/>
+        </w:rPr>
+        <w:t>,</w:t>
+      </w:r>
+      <w:r>
+        <w:t xml:space="preserve"> </w:t>
+      </w:r>
+      <w:r>
+        <w:rPr>
+          <w:rFonts w:hint="eastAsia"/>
+        </w:rPr>
+        <w:t>모바일 최적화</w:t>
+      </w:r>
+      <w:r>
+        <w:t>)</w:t>
+      </w:r>
+    </w:p>
+    <w:p>
+      <w:pPr>
+        <w:pStyle w:val="a3"/>
+        <w:numPr>
+          <w:ilvl w:val="0"/>
+          <w:numId w:val="2"/>
+        </w:numPr>
+        <w:ind w:leftChars="0"/>
+      </w:pPr>
+      <w:r>
+        <w:rPr>
+          <w:rFonts w:hint="eastAsia"/>
+        </w:rPr>
+        <w:t>쿠키를 얻기 위한 미니게임 기능</w:t>
       </w:r>
     </w:p>
     <w:p>
@@ -405,16 +954,18 @@
           <w:numId w:val="2"/>
         </w:numPr>
         <w:ind w:leftChars="0"/>
-        <w:rPr>
-          <w:strike/>
-        </w:rPr>
-      </w:pPr>
-      <w:r>
-        <w:rPr>
-          <w:rFonts w:hint="eastAsia"/>
-          <w:strike/>
-        </w:rPr>
-        <w:t>로그인 한 이후 이미지 업로드가 가능하게 한다</w:t>
+      </w:pPr>
+      <w:r>
+        <w:rPr>
+          <w:rFonts w:hint="eastAsia"/>
+        </w:rPr>
+        <w:t xml:space="preserve">업로드 된 이미지에서 손을 </w:t>
+      </w:r>
+      <w:r>
+        <w:rPr>
+          <w:rFonts w:hint="eastAsia"/>
+        </w:rPr>
+        <w:t>인식하는 기능</w:t>
       </w:r>
     </w:p>
     <w:p>
@@ -430,16 +981,86 @@
         <w:rPr>
           <w:rFonts w:hint="eastAsia"/>
         </w:rPr>
-        <w:t>이미지 업로드 기능 추가,</w:t>
-      </w:r>
-      <w:r>
+        <w:t>1</w:t>
+      </w:r>
+      <w:r>
+        <w:t>0</w:t>
+      </w:r>
+      <w:r>
+        <w:rPr>
+          <w:rFonts w:hint="eastAsia"/>
+        </w:rPr>
+        <w:t>개의 손 문제를 캡챠 형식으로 만드는 기능</w:t>
+      </w:r>
+    </w:p>
+    <w:p>
+      <w:pPr>
+        <w:pStyle w:val="a3"/>
+        <w:numPr>
+          <w:ilvl w:val="1"/>
+          <w:numId w:val="2"/>
+        </w:numPr>
+        <w:ind w:leftChars="0"/>
+      </w:pPr>
+      <w:r>
+        <w:rPr>
+          <w:rFonts w:hint="eastAsia"/>
+        </w:rPr>
+        <w:t xml:space="preserve">캡챠 중 </w:t>
+      </w:r>
+      <w:r>
+        <w:t>5</w:t>
+      </w:r>
+      <w:r>
+        <w:rPr>
+          <w:rFonts w:hint="eastAsia"/>
+        </w:rPr>
+        <w:t>문제는 정답이 있는</w:t>
+      </w:r>
+      <w:r>
+        <w:rPr>
+          <w:rFonts w:hint="eastAsia"/>
+        </w:rPr>
         <w:t xml:space="preserve"> </w:t>
       </w:r>
       <w:r>
         <w:rPr>
           <w:rFonts w:hint="eastAsia"/>
         </w:rPr>
-        <w:t>이미지 미리보기를 가능하게 해야 한다.</w:t>
+        <w:t>것으로,</w:t>
+      </w:r>
+      <w:r>
+        <w:t xml:space="preserve"> 5</w:t>
+      </w:r>
+      <w:r>
+        <w:rPr>
+          <w:rFonts w:hint="eastAsia"/>
+        </w:rPr>
+        <w:t>문제는 정답이</w:t>
+      </w:r>
+      <w:r>
+        <w:rPr>
+          <w:rFonts w:hint="eastAsia"/>
+        </w:rPr>
+        <w:t xml:space="preserve"> </w:t>
+      </w:r>
+      <w:r>
+        <w:rPr>
+          <w:rFonts w:hint="eastAsia"/>
+        </w:rPr>
+        <w:t>없는</w:t>
+      </w:r>
+      <w:r>
+        <w:rPr>
+          <w:rFonts w:hint="eastAsia"/>
+        </w:rPr>
+        <w:t xml:space="preserve"> </w:t>
+      </w:r>
+      <w:r>
+        <w:rPr>
+          <w:rFonts w:hint="eastAsia"/>
+        </w:rPr>
+        <w:t>것으로 만들어 섞기</w:t>
       </w:r>
     </w:p>
     <w:p>
@@ -455,749 +1076,7 @@
         <w:rPr>
           <w:rFonts w:hint="eastAsia"/>
         </w:rPr>
-        <w:t xml:space="preserve">이미지는 </w:t>
-      </w:r>
-      <w:r>
-        <w:t>DB</w:t>
-      </w:r>
-      <w:r>
-        <w:rPr>
-          <w:rFonts w:hint="eastAsia"/>
-        </w:rPr>
-        <w:t xml:space="preserve">에 저장 </w:t>
-      </w:r>
-    </w:p>
-    <w:p>
-      <w:pPr>
-        <w:pStyle w:val="a3"/>
-        <w:numPr>
-          <w:ilvl w:val="1"/>
-          <w:numId w:val="2"/>
-        </w:numPr>
-        <w:ind w:leftChars="0"/>
-      </w:pPr>
-      <w:r>
-        <w:rPr>
-          <w:rFonts w:hint="eastAsia"/>
-        </w:rPr>
-        <w:t xml:space="preserve">이미지에 </w:t>
-      </w:r>
-      <w:r>
-        <w:t>EXIF</w:t>
-      </w:r>
-      <w:r>
-        <w:rPr>
-          <w:rFonts w:hint="eastAsia"/>
-        </w:rPr>
-        <w:t>데이터가 존재하는지 확인해야 한다</w:t>
-      </w:r>
-      <w:r>
-        <w:t>.</w:t>
-      </w:r>
-    </w:p>
-    <w:p>
-      <w:pPr>
-        <w:pStyle w:val="a3"/>
-        <w:numPr>
-          <w:ilvl w:val="1"/>
-          <w:numId w:val="2"/>
-        </w:numPr>
-        <w:ind w:leftChars="0"/>
-      </w:pPr>
-      <w:r>
-        <w:rPr>
-          <w:rFonts w:hint="eastAsia"/>
-        </w:rPr>
-        <w:t>이미지를 업로드 할 때,</w:t>
-      </w:r>
-      <w:r>
-        <w:t xml:space="preserve"> </w:t>
-      </w:r>
-      <w:r>
-        <w:rPr>
-          <w:rFonts w:hint="eastAsia"/>
-        </w:rPr>
-        <w:t>추가적인 설명을 입력할 수 있게 해야 한다.</w:t>
-      </w:r>
-    </w:p>
-    <w:p>
-      <w:pPr>
-        <w:pStyle w:val="a3"/>
-        <w:numPr>
-          <w:ilvl w:val="1"/>
-          <w:numId w:val="2"/>
-        </w:numPr>
-        <w:ind w:leftChars="0"/>
-      </w:pPr>
-      <w:r>
-        <w:rPr>
-          <w:rFonts w:hint="eastAsia"/>
-        </w:rPr>
-        <w:t>E</w:t>
-      </w:r>
-      <w:r>
-        <w:t>XIF</w:t>
-      </w:r>
-      <w:r>
-        <w:rPr>
-          <w:rFonts w:hint="eastAsia"/>
-        </w:rPr>
-        <w:t>데이터가 존재한다면,</w:t>
-      </w:r>
-      <w:r>
-        <w:t xml:space="preserve"> </w:t>
-      </w:r>
-      <w:r>
-        <w:rPr>
-          <w:rFonts w:hint="eastAsia"/>
-        </w:rPr>
-        <w:t xml:space="preserve">각각 </w:t>
-      </w:r>
-      <w:r>
-        <w:rPr>
-          <w:rFonts w:hint="eastAsia"/>
-        </w:rPr>
-        <w:t>추출해서 J</w:t>
-      </w:r>
-      <w:r>
-        <w:t>SON</w:t>
-      </w:r>
-      <w:r>
-        <w:rPr>
-          <w:rFonts w:hint="eastAsia"/>
-        </w:rPr>
-        <w:t xml:space="preserve">의 형태로 </w:t>
-      </w:r>
-      <w:r>
-        <w:t>DB</w:t>
-      </w:r>
-      <w:r>
-        <w:rPr>
-          <w:rFonts w:hint="eastAsia"/>
-        </w:rPr>
-        <w:t>에 저장한다.</w:t>
-      </w:r>
-    </w:p>
-    <w:p>
-      <w:pPr>
-        <w:pStyle w:val="a3"/>
-        <w:numPr>
-          <w:ilvl w:val="1"/>
-          <w:numId w:val="2"/>
-        </w:numPr>
-        <w:ind w:leftChars="0"/>
-      </w:pPr>
-      <w:r>
-        <w:rPr>
-          <w:rFonts w:hint="eastAsia"/>
-        </w:rPr>
-        <w:t xml:space="preserve">미리보기 이미지에는 </w:t>
-      </w:r>
-      <w:r>
-        <w:t>EXIF</w:t>
-      </w:r>
-      <w:r>
-        <w:rPr>
-          <w:rFonts w:hint="eastAsia"/>
-        </w:rPr>
-        <w:t xml:space="preserve">데이터가 들어가면 </w:t>
-      </w:r>
-      <w:proofErr w:type="gramStart"/>
-      <w:r>
-        <w:rPr>
-          <w:rFonts w:hint="eastAsia"/>
-        </w:rPr>
-        <w:t>안된다</w:t>
-      </w:r>
-      <w:proofErr w:type="gramEnd"/>
-      <w:r>
-        <w:rPr>
-          <w:rFonts w:hint="eastAsia"/>
-        </w:rPr>
-        <w:t>.</w:t>
-      </w:r>
-    </w:p>
-    <w:p>
-      <w:pPr>
-        <w:pStyle w:val="a3"/>
-        <w:numPr>
-          <w:ilvl w:val="1"/>
-          <w:numId w:val="2"/>
-        </w:numPr>
-        <w:ind w:leftChars="0"/>
-      </w:pPr>
-      <w:r>
-        <w:rPr>
-          <w:rFonts w:hint="eastAsia"/>
-        </w:rPr>
-        <w:t>프롬프트를 판매하는 가격을 책정한다.</w:t>
-      </w:r>
-    </w:p>
-    <w:p>
-      <w:pPr>
-        <w:pStyle w:val="a3"/>
-        <w:numPr>
-          <w:ilvl w:val="0"/>
-          <w:numId w:val="2"/>
-        </w:numPr>
-        <w:ind w:leftChars="0"/>
-      </w:pPr>
-      <w:r>
-        <w:rPr>
-          <w:rFonts w:hint="eastAsia"/>
-        </w:rPr>
-        <w:lastRenderedPageBreak/>
-        <w:t xml:space="preserve">이미지 </w:t>
-      </w:r>
-      <w:r>
-        <w:t>(</w:t>
-      </w:r>
-      <w:r>
-        <w:rPr>
-          <w:rFonts w:hint="eastAsia"/>
-        </w:rPr>
-        <w:t>제품) 다운로드</w:t>
-      </w:r>
-      <w:r>
-        <w:rPr>
-          <w:rFonts w:hint="eastAsia"/>
-        </w:rPr>
-        <w:t xml:space="preserve"> </w:t>
-      </w:r>
-      <w:r>
-        <w:t>(</w:t>
-      </w:r>
-      <w:r>
-        <w:rPr>
-          <w:rFonts w:hint="eastAsia"/>
-        </w:rPr>
-        <w:t>구매)</w:t>
-      </w:r>
-      <w:r>
-        <w:t xml:space="preserve"> </w:t>
-      </w:r>
-      <w:r>
-        <w:rPr>
-          <w:rFonts w:hint="eastAsia"/>
-        </w:rPr>
-        <w:t>기능</w:t>
-      </w:r>
-    </w:p>
-    <w:p>
-      <w:pPr>
-        <w:pStyle w:val="a3"/>
-        <w:numPr>
-          <w:ilvl w:val="1"/>
-          <w:numId w:val="2"/>
-        </w:numPr>
-        <w:ind w:leftChars="0"/>
-      </w:pPr>
-      <w:r>
-        <w:rPr>
-          <w:rFonts w:hint="eastAsia"/>
-        </w:rPr>
-        <w:t>이미지 저장,</w:t>
-      </w:r>
-      <w:r>
-        <w:t xml:space="preserve"> </w:t>
-      </w:r>
-      <w:r>
-        <w:rPr>
-          <w:rFonts w:hint="eastAsia"/>
-        </w:rPr>
-        <w:t>좋아요,</w:t>
-      </w:r>
-      <w:r>
-        <w:t xml:space="preserve"> </w:t>
-      </w:r>
-      <w:r>
-        <w:rPr>
-          <w:rFonts w:hint="eastAsia"/>
-        </w:rPr>
-        <w:t>장바구니,</w:t>
-      </w:r>
-      <w:r>
-        <w:t xml:space="preserve"> </w:t>
-      </w:r>
-      <w:r>
-        <w:rPr>
-          <w:rFonts w:hint="eastAsia"/>
-        </w:rPr>
-        <w:t>구매</w:t>
-      </w:r>
-      <w:r>
-        <w:t xml:space="preserve"> </w:t>
-      </w:r>
-      <w:r>
-        <w:rPr>
-          <w:rFonts w:hint="eastAsia"/>
-        </w:rPr>
-        <w:t>가능</w:t>
-      </w:r>
-    </w:p>
-    <w:p>
-      <w:pPr>
-        <w:pStyle w:val="a3"/>
-        <w:numPr>
-          <w:ilvl w:val="1"/>
-          <w:numId w:val="2"/>
-        </w:numPr>
-        <w:ind w:leftChars="0"/>
-      </w:pPr>
-      <w:r>
-        <w:rPr>
-          <w:rFonts w:hint="eastAsia"/>
-        </w:rPr>
-        <w:t>좋아요 누를 경우</w:t>
-      </w:r>
-      <w:r>
-        <w:t xml:space="preserve"> </w:t>
-      </w:r>
-      <w:r>
-        <w:rPr>
-          <w:rFonts w:hint="eastAsia"/>
-        </w:rPr>
-        <w:t>알고리즘이 비슷한</w:t>
-      </w:r>
-      <w:r>
-        <w:rPr>
-          <w:rFonts w:hint="eastAsia"/>
-        </w:rPr>
-        <w:t xml:space="preserve"> </w:t>
-      </w:r>
-      <w:r>
-        <w:rPr>
-          <w:rFonts w:hint="eastAsia"/>
-        </w:rPr>
-        <w:t>거</w:t>
-      </w:r>
-      <w:r>
-        <w:rPr>
-          <w:rFonts w:hint="eastAsia"/>
-        </w:rPr>
-        <w:t>를</w:t>
-      </w:r>
-      <w:r>
-        <w:rPr>
-          <w:rFonts w:hint="eastAsia"/>
-        </w:rPr>
-        <w:t xml:space="preserve"> 추천해주는 기능 </w:t>
-      </w:r>
-      <w:r>
-        <w:t>(Advanced)</w:t>
-      </w:r>
-    </w:p>
-    <w:p>
-      <w:pPr>
-        <w:pStyle w:val="a3"/>
-        <w:numPr>
-          <w:ilvl w:val="1"/>
-          <w:numId w:val="2"/>
-        </w:numPr>
-        <w:ind w:leftChars="0"/>
-      </w:pPr>
-      <w:r>
-        <w:rPr>
-          <w:rFonts w:hint="eastAsia"/>
-        </w:rPr>
-        <w:t xml:space="preserve">토큰 </w:t>
-      </w:r>
-      <w:proofErr w:type="gramStart"/>
-      <w:r>
-        <w:rPr>
-          <w:rFonts w:hint="eastAsia"/>
-        </w:rPr>
-        <w:t xml:space="preserve">충전 </w:t>
-      </w:r>
-      <w:r>
-        <w:t>/</w:t>
-      </w:r>
-      <w:proofErr w:type="gramEnd"/>
-      <w:r>
-        <w:t xml:space="preserve"> </w:t>
-      </w:r>
-      <w:r>
-        <w:rPr>
-          <w:rFonts w:hint="eastAsia"/>
-        </w:rPr>
-        <w:t xml:space="preserve">결제 </w:t>
-      </w:r>
-      <w:r>
-        <w:t xml:space="preserve">/ </w:t>
-      </w:r>
-      <w:r>
-        <w:rPr>
-          <w:rFonts w:hint="eastAsia"/>
-        </w:rPr>
-        <w:t>결제가 완료되면 프롬프트를 볼 수 있는 기능</w:t>
-      </w:r>
-    </w:p>
-    <w:p>
-      <w:pPr>
-        <w:pStyle w:val="a3"/>
-        <w:numPr>
-          <w:ilvl w:val="0"/>
-          <w:numId w:val="2"/>
-        </w:numPr>
-        <w:ind w:leftChars="0"/>
-      </w:pPr>
-      <w:r>
-        <w:rPr>
-          <w:rFonts w:hint="eastAsia"/>
-        </w:rPr>
-        <w:t>이미지 뷰어 기능</w:t>
-      </w:r>
-    </w:p>
-    <w:p>
-      <w:pPr>
-        <w:pStyle w:val="a3"/>
-        <w:numPr>
-          <w:ilvl w:val="1"/>
-          <w:numId w:val="2"/>
-        </w:numPr>
-        <w:ind w:leftChars="0"/>
-      </w:pPr>
-      <w:r>
-        <w:rPr>
-          <w:rFonts w:hint="eastAsia"/>
-        </w:rPr>
-        <w:t xml:space="preserve">좋아요 많이 받은 그림을 </w:t>
-      </w:r>
-      <w:proofErr w:type="spellStart"/>
-      <w:r>
-        <w:rPr>
-          <w:rFonts w:hint="eastAsia"/>
-        </w:rPr>
-        <w:t>메인에</w:t>
-      </w:r>
-      <w:proofErr w:type="spellEnd"/>
-      <w:r>
-        <w:rPr>
-          <w:rFonts w:hint="eastAsia"/>
-        </w:rPr>
-        <w:t xml:space="preserve"> 띄워주는 기능</w:t>
-      </w:r>
-    </w:p>
-    <w:p>
-      <w:pPr>
-        <w:pStyle w:val="a3"/>
-        <w:numPr>
-          <w:ilvl w:val="1"/>
-          <w:numId w:val="2"/>
-        </w:numPr>
-        <w:ind w:leftChars="0"/>
-      </w:pPr>
-      <w:proofErr w:type="spellStart"/>
-      <w:proofErr w:type="gramStart"/>
-      <w:r>
-        <w:rPr>
-          <w:rFonts w:hint="eastAsia"/>
-        </w:rPr>
-        <w:t>좋아요순</w:t>
-      </w:r>
-      <w:proofErr w:type="spellEnd"/>
-      <w:r>
-        <w:rPr>
-          <w:rFonts w:hint="eastAsia"/>
-        </w:rPr>
-        <w:t xml:space="preserve"> </w:t>
-      </w:r>
-      <w:r>
-        <w:t>/</w:t>
-      </w:r>
-      <w:proofErr w:type="gramEnd"/>
-      <w:r>
-        <w:t xml:space="preserve"> </w:t>
-      </w:r>
-      <w:proofErr w:type="spellStart"/>
-      <w:r>
-        <w:rPr>
-          <w:rFonts w:hint="eastAsia"/>
-        </w:rPr>
-        <w:t>구매순</w:t>
-      </w:r>
-      <w:proofErr w:type="spellEnd"/>
-      <w:r>
-        <w:rPr>
-          <w:rFonts w:hint="eastAsia"/>
-        </w:rPr>
-        <w:t xml:space="preserve"> </w:t>
-      </w:r>
-      <w:r>
-        <w:t xml:space="preserve">/ </w:t>
-      </w:r>
-      <w:r>
-        <w:rPr>
-          <w:rFonts w:hint="eastAsia"/>
-        </w:rPr>
-        <w:t>등록순으로 그림 정렬하는 기능</w:t>
-      </w:r>
-    </w:p>
-    <w:p>
-      <w:pPr>
-        <w:pStyle w:val="a3"/>
-        <w:numPr>
-          <w:ilvl w:val="1"/>
-          <w:numId w:val="2"/>
-        </w:numPr>
-        <w:ind w:leftChars="0"/>
-      </w:pPr>
-      <w:proofErr w:type="gramStart"/>
-      <w:r>
-        <w:rPr>
-          <w:rFonts w:hint="eastAsia"/>
-        </w:rPr>
-        <w:t xml:space="preserve">프롬프트 </w:t>
-      </w:r>
-      <w:r>
-        <w:t>/</w:t>
-      </w:r>
-      <w:proofErr w:type="gramEnd"/>
-      <w:r>
-        <w:t xml:space="preserve"> </w:t>
-      </w:r>
-      <w:r>
-        <w:rPr>
-          <w:rFonts w:hint="eastAsia"/>
-        </w:rPr>
-        <w:t xml:space="preserve">모델 </w:t>
-      </w:r>
-      <w:r>
-        <w:t xml:space="preserve">/ </w:t>
-      </w:r>
-      <w:r>
-        <w:rPr>
-          <w:rFonts w:hint="eastAsia"/>
-        </w:rPr>
-        <w:t xml:space="preserve">로라 </w:t>
-      </w:r>
-      <w:r>
-        <w:rPr>
-          <w:rFonts w:hint="eastAsia"/>
-        </w:rPr>
-        <w:t>등을 이용해 그림을 검색할 수 있는 기능</w:t>
-      </w:r>
-    </w:p>
-    <w:p>
-      <w:pPr>
-        <w:pStyle w:val="a3"/>
-        <w:numPr>
-          <w:ilvl w:val="1"/>
-          <w:numId w:val="2"/>
-        </w:numPr>
-        <w:ind w:leftChars="0"/>
-      </w:pPr>
-      <w:r>
-        <w:rPr>
-          <w:rFonts w:hint="eastAsia"/>
-        </w:rPr>
-        <w:t xml:space="preserve">스크롤하면 그림이 무한정 딸려 내려오는 기능 </w:t>
-      </w:r>
-      <w:r>
-        <w:t>(</w:t>
-      </w:r>
-      <w:r>
-        <w:rPr>
-          <w:rFonts w:hint="eastAsia"/>
-        </w:rPr>
-        <w:t>인스타그램 방식</w:t>
-      </w:r>
-      <w:r>
-        <w:rPr>
-          <w:rFonts w:hint="eastAsia"/>
-        </w:rPr>
-        <w:t>,</w:t>
-      </w:r>
-      <w:r>
-        <w:t xml:space="preserve"> </w:t>
-      </w:r>
-      <w:r>
-        <w:rPr>
-          <w:rFonts w:hint="eastAsia"/>
-        </w:rPr>
-        <w:t>모바일 최적화</w:t>
-      </w:r>
-      <w:r>
-        <w:t>)</w:t>
-      </w:r>
-    </w:p>
-    <w:p>
-      <w:pPr>
-        <w:pStyle w:val="a3"/>
-        <w:numPr>
-          <w:ilvl w:val="0"/>
-          <w:numId w:val="2"/>
-        </w:numPr>
-        <w:ind w:leftChars="0"/>
-      </w:pPr>
-      <w:r>
-        <w:rPr>
-          <w:rFonts w:hint="eastAsia"/>
-        </w:rPr>
-        <w:t>쿠키를 얻기 위한 미니게임 기능</w:t>
-      </w:r>
-    </w:p>
-    <w:p>
-      <w:pPr>
-        <w:pStyle w:val="a3"/>
-        <w:numPr>
-          <w:ilvl w:val="1"/>
-          <w:numId w:val="2"/>
-        </w:numPr>
-        <w:ind w:leftChars="0"/>
-      </w:pPr>
-      <w:r>
-        <w:rPr>
-          <w:rFonts w:hint="eastAsia"/>
-        </w:rPr>
-        <w:t xml:space="preserve">업로드 된 이미지에서 손을 </w:t>
-      </w:r>
-      <w:r>
-        <w:rPr>
-          <w:rFonts w:hint="eastAsia"/>
-        </w:rPr>
-        <w:t>인식하는 기능</w:t>
-      </w:r>
-    </w:p>
-    <w:p>
-      <w:pPr>
-        <w:pStyle w:val="a3"/>
-        <w:numPr>
-          <w:ilvl w:val="1"/>
-          <w:numId w:val="2"/>
-        </w:numPr>
-        <w:ind w:leftChars="0"/>
-      </w:pPr>
-      <w:r>
-        <w:rPr>
-          <w:rFonts w:hint="eastAsia"/>
-        </w:rPr>
-        <w:t>1</w:t>
-      </w:r>
-      <w:r>
-        <w:t>0</w:t>
-      </w:r>
-      <w:r>
-        <w:rPr>
-          <w:rFonts w:hint="eastAsia"/>
-        </w:rPr>
-        <w:t xml:space="preserve">개의 손 문제를 </w:t>
-      </w:r>
-      <w:proofErr w:type="spellStart"/>
-      <w:r>
-        <w:rPr>
-          <w:rFonts w:hint="eastAsia"/>
-        </w:rPr>
-        <w:t>캡챠</w:t>
-      </w:r>
-      <w:proofErr w:type="spellEnd"/>
-      <w:r>
-        <w:rPr>
-          <w:rFonts w:hint="eastAsia"/>
-        </w:rPr>
-        <w:t xml:space="preserve"> 형식으로 만드는 기능</w:t>
-      </w:r>
-    </w:p>
-    <w:p>
-      <w:pPr>
-        <w:pStyle w:val="a3"/>
-        <w:numPr>
-          <w:ilvl w:val="1"/>
-          <w:numId w:val="2"/>
-        </w:numPr>
-        <w:ind w:leftChars="0"/>
-      </w:pPr>
-      <w:proofErr w:type="spellStart"/>
-      <w:r>
-        <w:rPr>
-          <w:rFonts w:hint="eastAsia"/>
-        </w:rPr>
-        <w:t>캡챠</w:t>
-      </w:r>
-      <w:proofErr w:type="spellEnd"/>
-      <w:r>
-        <w:rPr>
-          <w:rFonts w:hint="eastAsia"/>
-        </w:rPr>
-        <w:t xml:space="preserve"> 중 </w:t>
-      </w:r>
-      <w:r>
-        <w:t>5</w:t>
-      </w:r>
-      <w:r>
-        <w:rPr>
-          <w:rFonts w:hint="eastAsia"/>
-        </w:rPr>
-        <w:t>문제는 정답이 있는</w:t>
-      </w:r>
-      <w:r>
-        <w:rPr>
-          <w:rFonts w:hint="eastAsia"/>
-        </w:rPr>
-        <w:t xml:space="preserve"> </w:t>
-      </w:r>
-      <w:r>
-        <w:rPr>
-          <w:rFonts w:hint="eastAsia"/>
-        </w:rPr>
-        <w:t>것으로,</w:t>
-      </w:r>
-      <w:r>
-        <w:t xml:space="preserve"> 5</w:t>
-      </w:r>
-      <w:r>
-        <w:rPr>
-          <w:rFonts w:hint="eastAsia"/>
-        </w:rPr>
-        <w:t>문제는 정답이</w:t>
-      </w:r>
-      <w:r>
-        <w:rPr>
-          <w:rFonts w:hint="eastAsia"/>
-        </w:rPr>
-        <w:t xml:space="preserve"> </w:t>
-      </w:r>
-      <w:r>
-        <w:rPr>
-          <w:rFonts w:hint="eastAsia"/>
-        </w:rPr>
-        <w:t>없는</w:t>
-      </w:r>
-      <w:r>
-        <w:rPr>
-          <w:rFonts w:hint="eastAsia"/>
-        </w:rPr>
-        <w:t xml:space="preserve"> </w:t>
-      </w:r>
-      <w:r>
-        <w:rPr>
-          <w:rFonts w:hint="eastAsia"/>
-        </w:rPr>
-        <w:t>것으로 만들어 섞기</w:t>
-      </w:r>
-    </w:p>
-    <w:p>
-      <w:pPr>
-        <w:pStyle w:val="a3"/>
-        <w:numPr>
-          <w:ilvl w:val="1"/>
-          <w:numId w:val="2"/>
-        </w:numPr>
-        <w:ind w:leftChars="0"/>
-      </w:pPr>
-      <w:proofErr w:type="spellStart"/>
-      <w:r>
-        <w:rPr>
-          <w:rFonts w:hint="eastAsia"/>
-        </w:rPr>
-        <w:t>정답률이</w:t>
-      </w:r>
-      <w:proofErr w:type="spellEnd"/>
-      <w:r>
-        <w:rPr>
-          <w:rFonts w:hint="eastAsia"/>
-        </w:rPr>
-        <w:t xml:space="preserve"> </w:t>
+        <w:t xml:space="preserve">정답률이 </w:t>
       </w:r>
       <w:r>
         <w:t>80%</w:t>
@@ -1298,7 +1177,7 @@
 </file>
 
 <file path=word/endnotes.xml><?xml version="1.0" encoding="utf-8"?>
-<w:endnotes xmlns:wpc="http://schemas.microsoft.com/office/word/2010/wordprocessingCanvas" xmlns:cx="http://schemas.microsoft.com/office/drawing/2014/chartex" xmlns:cx1="http://schemas.microsoft.com/office/drawing/2015/9/8/chartex" xmlns:cx2="http://schemas.microsoft.com/office/drawing/2015/10/21/chartex" xmlns:cx3="http://schemas.microsoft.com/office/drawing/2016/5/9/chartex" xmlns:cx4="http://schemas.microsoft.com/office/drawing/2016/5/10/chartex" xmlns:cx5="http://schemas.microsoft.com/office/drawing/2016/5/11/chartex" xmlns:cx6="http://schemas.microsoft.com/office/drawing/2016/5/12/chartex" xmlns:cx7="http://schemas.microsoft.com/office/drawing/2016/5/13/chartex" xmlns:cx8="http://schemas.microsoft.com/office/drawing/2016/5/14/chartex" xmlns:mc="http://schemas.openxmlformats.org/markup-compatibility/2006" xmlns:aink="http://schemas.microsoft.com/office/drawing/2016/ink" xmlns:am3d="http://schemas.microsoft.com/office/drawing/2017/model3d" xmlns:o="urn:schemas-microsoft-com:office:office" xmlns:oel="http://schemas.microsoft.com/office/2019/extlst" xmlns:r="http://schemas.openxmlformats.org/officeDocument/2006/relationships" xmlns:m="http://schemas.openxmlformats.org/officeDocument/2006/math" xmlns:v="urn:schemas-microsoft-com:vml" xmlns:wp14="http://schemas.microsoft.com/office/word/2010/wordprocessingDrawing" xmlns:wp="http://schemas.openxmlformats.org/drawingml/2006/wordprocessingDrawing" xmlns:w10="urn:schemas-microsoft-com:office:word" xmlns:w="http://schemas.openxmlformats.org/wordprocessingml/2006/main" xmlns:w14="http://schemas.microsoft.com/office/word/2010/wordml" xmlns:w15="http://schemas.microsoft.com/office/word/2012/wordml" xmlns:w16cex="http://schemas.microsoft.com/office/word/2018/wordml/cex" xmlns:w16cid="http://schemas.microsoft.com/office/word/2016/wordml/cid" xmlns:w16="http://schemas.microsoft.com/office/word/2018/wordml" xmlns:w16sdtdh="http://schemas.microsoft.com/office/word/2020/wordml/sdtdatahash" xmlns:w16se="http://schemas.microsoft.com/office/word/2015/wordml/symex" xmlns:wpg="http://schemas.microsoft.com/office/word/2010/wordprocessingGroup" xmlns:wpi="http://schemas.microsoft.com/office/word/2010/wordprocessingInk" xmlns:wne="http://schemas.microsoft.com/office/word/2006/wordml" xmlns:wps="http://schemas.microsoft.com/office/word/2010/wordprocessingShape" mc:Ignorable="w14 w15 w16se w16cid w16 w16cex w16sdtdh wp14">
+<w:endnotes xmlns:wpc="http://schemas.microsoft.com/office/word/2010/wordprocessingCanvas" xmlns:cx="http://schemas.microsoft.com/office/drawing/2014/chartex" xmlns:cx1="http://schemas.microsoft.com/office/drawing/2015/9/8/chartex" xmlns:cx2="http://schemas.microsoft.com/office/drawing/2015/10/21/chartex" xmlns:cx3="http://schemas.microsoft.com/office/drawing/2016/5/9/chartex" xmlns:cx4="http://schemas.microsoft.com/office/drawing/2016/5/10/chartex" xmlns:cx5="http://schemas.microsoft.com/office/drawing/2016/5/11/chartex" xmlns:cx6="http://schemas.microsoft.com/office/drawing/2016/5/12/chartex" xmlns:cx7="http://schemas.microsoft.com/office/drawing/2016/5/13/chartex" xmlns:cx8="http://schemas.microsoft.com/office/drawing/2016/5/14/chartex" xmlns:mc="http://schemas.openxmlformats.org/markup-compatibility/2006" xmlns:aink="http://schemas.microsoft.com/office/drawing/2016/ink" xmlns:am3d="http://schemas.microsoft.com/office/drawing/2017/model3d" xmlns:o="urn:schemas-microsoft-com:office:office" xmlns:oel="http://schemas.microsoft.com/office/2019/extlst" xmlns:r="http://schemas.openxmlformats.org/officeDocument/2006/relationships" xmlns:m="http://schemas.openxmlformats.org/officeDocument/2006/math" xmlns:v="urn:schemas-microsoft-com:vml" xmlns:wp14="http://schemas.microsoft.com/office/word/2010/wordprocessingDrawing" xmlns:wp="http://schemas.openxmlformats.org/drawingml/2006/wordprocessingDrawing" xmlns:w10="urn:schemas-microsoft-com:office:word" xmlns:w="http://schemas.openxmlformats.org/wordprocessingml/2006/main" xmlns:w14="http://schemas.microsoft.com/office/word/2010/wordml" xmlns:w15="http://schemas.microsoft.com/office/word/2012/wordml" xmlns:w16cex="http://schemas.microsoft.com/office/word/2018/wordml/cex" xmlns:w16cid="http://schemas.microsoft.com/office/word/2016/wordml/cid" xmlns:w16="http://schemas.microsoft.com/office/word/2018/wordml" xmlns:w16du="http://schemas.microsoft.com/office/word/2023/wordml/word16du" xmlns:w16sdtdh="http://schemas.microsoft.com/office/word/2020/wordml/sdtdatahash" xmlns:w16se="http://schemas.microsoft.com/office/word/2015/wordml/symex" xmlns:wpg="http://schemas.microsoft.com/office/word/2010/wordprocessingGroup" xmlns:wpi="http://schemas.microsoft.com/office/word/2010/wordprocessingInk" xmlns:wne="http://schemas.microsoft.com/office/word/2006/wordml" xmlns:wps="http://schemas.microsoft.com/office/word/2010/wordprocessingShape" mc:Ignorable="w14 w15 w16se w16cid w16 w16cex w16sdtdh wp14">
   <w:endnote w:type="separator" w:id="-1">
     <w:p>
       <w:pPr>
@@ -1323,7 +1202,7 @@
 </file>
 
 <file path=word/footnotes.xml><?xml version="1.0" encoding="utf-8"?>
-<w:footnotes xmlns:wpc="http://schemas.microsoft.com/office/word/2010/wordprocessingCanvas" xmlns:cx="http://schemas.microsoft.com/office/drawing/2014/chartex" xmlns:cx1="http://schemas.microsoft.com/office/drawing/2015/9/8/chartex" xmlns:cx2="http://schemas.microsoft.com/office/drawing/2015/10/21/chartex" xmlns:cx3="http://schemas.microsoft.com/office/drawing/2016/5/9/chartex" xmlns:cx4="http://schemas.microsoft.com/office/drawing/2016/5/10/chartex" xmlns:cx5="http://schemas.microsoft.com/office/drawing/2016/5/11/chartex" xmlns:cx6="http://schemas.microsoft.com/office/drawing/2016/5/12/chartex" xmlns:cx7="http://schemas.microsoft.com/office/drawing/2016/5/13/chartex" xmlns:cx8="http://schemas.microsoft.com/office/drawing/2016/5/14/chartex" xmlns:mc="http://schemas.openxmlformats.org/markup-compatibility/2006" xmlns:aink="http://schemas.microsoft.com/office/drawing/2016/ink" xmlns:am3d="http://schemas.microsoft.com/office/drawing/2017/model3d" xmlns:o="urn:schemas-microsoft-com:office:office" xmlns:oel="http://schemas.microsoft.com/office/2019/extlst" xmlns:r="http://schemas.openxmlformats.org/officeDocument/2006/relationships" xmlns:m="http://schemas.openxmlformats.org/officeDocument/2006/math" xmlns:v="urn:schemas-microsoft-com:vml" xmlns:wp14="http://schemas.microsoft.com/office/word/2010/wordprocessingDrawing" xmlns:wp="http://schemas.openxmlformats.org/drawingml/2006/wordprocessingDrawing" xmlns:w10="urn:schemas-microsoft-com:office:word" xmlns:w="http://schemas.openxmlformats.org/wordprocessingml/2006/main" xmlns:w14="http://schemas.microsoft.com/office/word/2010/wordml" xmlns:w15="http://schemas.microsoft.com/office/word/2012/wordml" xmlns:w16cex="http://schemas.microsoft.com/office/word/2018/wordml/cex" xmlns:w16cid="http://schemas.microsoft.com/office/word/2016/wordml/cid" xmlns:w16="http://schemas.microsoft.com/office/word/2018/wordml" xmlns:w16sdtdh="http://schemas.microsoft.com/office/word/2020/wordml/sdtdatahash" xmlns:w16se="http://schemas.microsoft.com/office/word/2015/wordml/symex" xmlns:wpg="http://schemas.microsoft.com/office/word/2010/wordprocessingGroup" xmlns:wpi="http://schemas.microsoft.com/office/word/2010/wordprocessingInk" xmlns:wne="http://schemas.microsoft.com/office/word/2006/wordml" xmlns:wps="http://schemas.microsoft.com/office/word/2010/wordprocessingShape" mc:Ignorable="w14 w15 w16se w16cid w16 w16cex w16sdtdh wp14">
+<w:footnotes xmlns:wpc="http://schemas.microsoft.com/office/word/2010/wordprocessingCanvas" xmlns:cx="http://schemas.microsoft.com/office/drawing/2014/chartex" xmlns:cx1="http://schemas.microsoft.com/office/drawing/2015/9/8/chartex" xmlns:cx2="http://schemas.microsoft.com/office/drawing/2015/10/21/chartex" xmlns:cx3="http://schemas.microsoft.com/office/drawing/2016/5/9/chartex" xmlns:cx4="http://schemas.microsoft.com/office/drawing/2016/5/10/chartex" xmlns:cx5="http://schemas.microsoft.com/office/drawing/2016/5/11/chartex" xmlns:cx6="http://schemas.microsoft.com/office/drawing/2016/5/12/chartex" xmlns:cx7="http://schemas.microsoft.com/office/drawing/2016/5/13/chartex" xmlns:cx8="http://schemas.microsoft.com/office/drawing/2016/5/14/chartex" xmlns:mc="http://schemas.openxmlformats.org/markup-compatibility/2006" xmlns:aink="http://schemas.microsoft.com/office/drawing/2016/ink" xmlns:am3d="http://schemas.microsoft.com/office/drawing/2017/model3d" xmlns:o="urn:schemas-microsoft-com:office:office" xmlns:oel="http://schemas.microsoft.com/office/2019/extlst" xmlns:r="http://schemas.openxmlformats.org/officeDocument/2006/relationships" xmlns:m="http://schemas.openxmlformats.org/officeDocument/2006/math" xmlns:v="urn:schemas-microsoft-com:vml" xmlns:wp14="http://schemas.microsoft.com/office/word/2010/wordprocessingDrawing" xmlns:wp="http://schemas.openxmlformats.org/drawingml/2006/wordprocessingDrawing" xmlns:w10="urn:schemas-microsoft-com:office:word" xmlns:w="http://schemas.openxmlformats.org/wordprocessingml/2006/main" xmlns:w14="http://schemas.microsoft.com/office/word/2010/wordml" xmlns:w15="http://schemas.microsoft.com/office/word/2012/wordml" xmlns:w16cex="http://schemas.microsoft.com/office/word/2018/wordml/cex" xmlns:w16cid="http://schemas.microsoft.com/office/word/2016/wordml/cid" xmlns:w16="http://schemas.microsoft.com/office/word/2018/wordml" xmlns:w16du="http://schemas.microsoft.com/office/word/2023/wordml/word16du" xmlns:w16sdtdh="http://schemas.microsoft.com/office/word/2020/wordml/sdtdatahash" xmlns:w16se="http://schemas.microsoft.com/office/word/2015/wordml/symex" xmlns:wpg="http://schemas.microsoft.com/office/word/2010/wordprocessingGroup" xmlns:wpi="http://schemas.microsoft.com/office/word/2010/wordprocessingInk" xmlns:wne="http://schemas.microsoft.com/office/word/2006/wordml" xmlns:wps="http://schemas.microsoft.com/office/word/2010/wordprocessingShape" mc:Ignorable="w14 w15 w16se w16cid w16 w16cex w16sdtdh wp14">
   <w:footnote w:type="separator" w:id="-1">
     <w:p>
       <w:pPr>
@@ -1348,7 +1227,7 @@
 </file>
 
 <file path=word/numbering.xml><?xml version="1.0" encoding="utf-8"?>
-<w:numbering xmlns:wpc="http://schemas.microsoft.com/office/word/2010/wordprocessingCanvas" xmlns:cx="http://schemas.microsoft.com/office/drawing/2014/chartex" xmlns:cx1="http://schemas.microsoft.com/office/drawing/2015/9/8/chartex" xmlns:cx2="http://schemas.microsoft.com/office/drawing/2015/10/21/chartex" xmlns:cx3="http://schemas.microsoft.com/office/drawing/2016/5/9/chartex" xmlns:cx4="http://schemas.microsoft.com/office/drawing/2016/5/10/chartex" xmlns:cx5="http://schemas.microsoft.com/office/drawing/2016/5/11/chartex" xmlns:cx6="http://schemas.microsoft.com/office/drawing/2016/5/12/chartex" xmlns:cx7="http://schemas.microsoft.com/office/drawing/2016/5/13/chartex" xmlns:cx8="http://schemas.microsoft.com/office/drawing/2016/5/14/chartex" xmlns:mc="http://schemas.openxmlformats.org/markup-compatibility/2006" xmlns:aink="http://schemas.microsoft.com/office/drawing/2016/ink" xmlns:am3d="http://schemas.microsoft.com/office/drawing/2017/model3d" xmlns:o="urn:schemas-microsoft-com:office:office" xmlns:oel="http://schemas.microsoft.com/office/2019/extlst" xmlns:r="http://schemas.openxmlformats.org/officeDocument/2006/relationships" xmlns:m="http://schemas.openxmlformats.org/officeDocument/2006/math" xmlns:v="urn:schemas-microsoft-com:vml" xmlns:wp14="http://schemas.microsoft.com/office/word/2010/wordprocessingDrawing" xmlns:wp="http://schemas.openxmlformats.org/drawingml/2006/wordprocessingDrawing" xmlns:w10="urn:schemas-microsoft-com:office:word" xmlns:w="http://schemas.openxmlformats.org/wordprocessingml/2006/main" xmlns:w14="http://schemas.microsoft.com/office/word/2010/wordml" xmlns:w15="http://schemas.microsoft.com/office/word/2012/wordml" xmlns:w16cex="http://schemas.microsoft.com/office/word/2018/wordml/cex" xmlns:w16cid="http://schemas.microsoft.com/office/word/2016/wordml/cid" xmlns:w16="http://schemas.microsoft.com/office/word/2018/wordml" xmlns:w16sdtdh="http://schemas.microsoft.com/office/word/2020/wordml/sdtdatahash" xmlns:w16se="http://schemas.microsoft.com/office/word/2015/wordml/symex" xmlns:wpg="http://schemas.microsoft.com/office/word/2010/wordprocessingGroup" xmlns:wpi="http://schemas.microsoft.com/office/word/2010/wordprocessingInk" xmlns:wne="http://schemas.microsoft.com/office/word/2006/wordml" xmlns:wps="http://schemas.microsoft.com/office/word/2010/wordprocessingShape" mc:Ignorable="w14 w15 w16se w16cid w16 w16cex w16sdtdh wp14">
+<w:numbering xmlns:wpc="http://schemas.microsoft.com/office/word/2010/wordprocessingCanvas" xmlns:cx="http://schemas.microsoft.com/office/drawing/2014/chartex" xmlns:cx1="http://schemas.microsoft.com/office/drawing/2015/9/8/chartex" xmlns:cx2="http://schemas.microsoft.com/office/drawing/2015/10/21/chartex" xmlns:cx3="http://schemas.microsoft.com/office/drawing/2016/5/9/chartex" xmlns:cx4="http://schemas.microsoft.com/office/drawing/2016/5/10/chartex" xmlns:cx5="http://schemas.microsoft.com/office/drawing/2016/5/11/chartex" xmlns:cx6="http://schemas.microsoft.com/office/drawing/2016/5/12/chartex" xmlns:cx7="http://schemas.microsoft.com/office/drawing/2016/5/13/chartex" xmlns:cx8="http://schemas.microsoft.com/office/drawing/2016/5/14/chartex" xmlns:mc="http://schemas.openxmlformats.org/markup-compatibility/2006" xmlns:aink="http://schemas.microsoft.com/office/drawing/2016/ink" xmlns:am3d="http://schemas.microsoft.com/office/drawing/2017/model3d" xmlns:o="urn:schemas-microsoft-com:office:office" xmlns:oel="http://schemas.microsoft.com/office/2019/extlst" xmlns:r="http://schemas.openxmlformats.org/officeDocument/2006/relationships" xmlns:m="http://schemas.openxmlformats.org/officeDocument/2006/math" xmlns:v="urn:schemas-microsoft-com:vml" xmlns:wp14="http://schemas.microsoft.com/office/word/2010/wordprocessingDrawing" xmlns:wp="http://schemas.openxmlformats.org/drawingml/2006/wordprocessingDrawing" xmlns:w10="urn:schemas-microsoft-com:office:word" xmlns:w="http://schemas.openxmlformats.org/wordprocessingml/2006/main" xmlns:w14="http://schemas.microsoft.com/office/word/2010/wordml" xmlns:w15="http://schemas.microsoft.com/office/word/2012/wordml" xmlns:w16cex="http://schemas.microsoft.com/office/word/2018/wordml/cex" xmlns:w16cid="http://schemas.microsoft.com/office/word/2016/wordml/cid" xmlns:w16="http://schemas.microsoft.com/office/word/2018/wordml" xmlns:w16du="http://schemas.microsoft.com/office/word/2023/wordml/word16du" xmlns:w16sdtdh="http://schemas.microsoft.com/office/word/2020/wordml/sdtdatahash" xmlns:w16se="http://schemas.microsoft.com/office/word/2015/wordml/symex" xmlns:wpg="http://schemas.microsoft.com/office/word/2010/wordprocessingGroup" xmlns:wpi="http://schemas.microsoft.com/office/word/2010/wordprocessingInk" xmlns:wne="http://schemas.microsoft.com/office/word/2006/wordml" xmlns:wps="http://schemas.microsoft.com/office/word/2010/wordprocessingShape" mc:Ignorable="w14 w15 w16se w16cid w16 w16cex w16sdtdh wp14">
   <w:abstractNum w:abstractNumId="0" w15:restartNumberingAfterBreak="0">
     <w:nsid w:val="150C2448"/>
     <w:multiLevelType w:val="hybridMultilevel"/>

</xml_diff>